<commit_message>
finished gameserviceimpl and gamesownedserviceimpl
gameServiceImpl failing one test, try again after memes
</commit_message>
<xml_diff>
--- a/Game JDBC Project Evaluation - Team 05.docx
+++ b/Game JDBC Project Evaluation - Team 05.docx
@@ -6,16 +6,11 @@
       <w:pPr>
         <w:pStyle w:val="Heading1"/>
       </w:pPr>
-      <w:proofErr w:type="spellStart"/>
       <w:r>
         <w:t>e</w:t>
       </w:r>
       <w:r>
-        <w:t>Game</w:t>
-      </w:r>
-      <w:proofErr w:type="spellEnd"/>
-      <w:r>
-        <w:t xml:space="preserve"> </w:t>
+        <w:t xml:space="preserve">Game </w:t>
       </w:r>
       <w:r>
         <w:t>JDBC Project</w:t>
@@ -222,33 +217,8 @@
                 <w:b/>
                 <w:color w:val="C00000"/>
               </w:rPr>
-              <w:t xml:space="preserve">: Game, Player, </w:t>
-            </w:r>
-            <w:proofErr w:type="spellStart"/>
-            <w:r>
-              <w:rPr>
-                <w:b/>
-                <w:color w:val="C00000"/>
-              </w:rPr>
-              <w:t>GamesOwned</w:t>
-            </w:r>
-            <w:proofErr w:type="spellEnd"/>
-            <w:r>
-              <w:rPr>
-                <w:b/>
-                <w:color w:val="C00000"/>
-              </w:rPr>
-              <w:t xml:space="preserve">, or </w:t>
-            </w:r>
-            <w:proofErr w:type="spellStart"/>
-            <w:r>
-              <w:rPr>
-                <w:b/>
-                <w:color w:val="C00000"/>
-              </w:rPr>
-              <w:t>GamesPlayed</w:t>
-            </w:r>
-            <w:proofErr w:type="spellEnd"/>
+              <w:t>: Game, Player, GamesOwned, or GamesPlayed</w:t>
+            </w:r>
           </w:p>
         </w:tc>
         <w:tc>
@@ -289,6 +259,11 @@
             <w:r>
               <w:t>Game</w:t>
             </w:r>
+            <w:r>
+              <w:t>, CreditCard</w:t>
+            </w:r>
+            <w:bookmarkStart w:id="0" w:name="_GoBack"/>
+            <w:bookmarkEnd w:id="0"/>
           </w:p>
         </w:tc>
         <w:tc>
@@ -304,21 +279,8 @@
             <w:tcW w:w="4608" w:type="dxa"/>
           </w:tcPr>
           <w:p>
-            <w:proofErr w:type="spellStart"/>
-            <w:r>
-              <w:t>Ramin</w:t>
-            </w:r>
-            <w:proofErr w:type="spellEnd"/>
-            <w:r>
-              <w:t xml:space="preserve"> </w:t>
-            </w:r>
-            <w:proofErr w:type="spellStart"/>
-            <w:r>
-              <w:t>Nourbakhsh</w:t>
-            </w:r>
-            <w:proofErr w:type="spellEnd"/>
-            <w:r>
-              <w:t xml:space="preserve"> – rxn170130</w:t>
+            <w:r>
+              <w:t>Ramin Nourbakhsh – rxn170130</w:t>
             </w:r>
           </w:p>
         </w:tc>
@@ -327,11 +289,9 @@
             <w:tcW w:w="3960" w:type="dxa"/>
           </w:tcPr>
           <w:p>
-            <w:proofErr w:type="spellStart"/>
             <w:r>
               <w:t>GamesOwned</w:t>
             </w:r>
-            <w:proofErr w:type="spellEnd"/>
           </w:p>
         </w:tc>
         <w:tc>
@@ -391,11 +351,9 @@
             <w:tcW w:w="3960" w:type="dxa"/>
           </w:tcPr>
           <w:p>
-            <w:proofErr w:type="spellStart"/>
             <w:r>
               <w:t>GamesPlayed</w:t>
             </w:r>
-            <w:proofErr w:type="spellEnd"/>
           </w:p>
         </w:tc>
         <w:tc>
@@ -447,13 +405,8 @@
               <w:t xml:space="preserve">Team: </w:t>
             </w:r>
             <w:r>
-              <w:t xml:space="preserve">Providing a JAR file that compiles against </w:t>
-            </w:r>
-            <w:proofErr w:type="spellStart"/>
-            <w:r>
-              <w:t>JDBCProjectTesting</w:t>
-            </w:r>
-            <w:proofErr w:type="spellEnd"/>
+              <w:t>Providing a JAR file that compiles against JDBCProjectTesting</w:t>
+            </w:r>
             <w:r>
               <w:t xml:space="preserve">: </w:t>
             </w:r>
@@ -530,13 +483,8 @@
               <w:t xml:space="preserve">Team: </w:t>
             </w:r>
             <w:r>
-              <w:t xml:space="preserve">Executing the application </w:t>
-            </w:r>
-            <w:proofErr w:type="spellStart"/>
-            <w:r>
-              <w:t>PopulateTables</w:t>
-            </w:r>
-            <w:proofErr w:type="spellEnd"/>
+              <w:t>Executing the application PopulateTables</w:t>
+            </w:r>
             <w:r>
               <w:t xml:space="preserve">:  </w:t>
             </w:r>
@@ -676,8 +624,6 @@
       <w:r>
         <w:t>Comments</w:t>
       </w:r>
-      <w:bookmarkStart w:id="0" w:name="_GoBack"/>
-      <w:bookmarkEnd w:id="0"/>
     </w:p>
     <w:p/>
     <w:sectPr>

</xml_diff>